<commit_message>
polish the test level
</commit_message>
<xml_diff>
--- a/Documents/关卡编辑说明文档.docx
+++ b/Documents/关卡编辑说明文档.docx
@@ -726,6 +726,38 @@
           <w:rFonts w:hint="eastAsia"/>
         </w:rPr>
         <w:t>。</w:t>
+      </w:r>
+      <w:r>
+        <w:rPr>
+          <w:rFonts w:hint="eastAsia"/>
+        </w:rPr>
+        <w:t>障碍物所包含的信息包括其在地图格中的位置（</w:t>
+      </w:r>
+      <w:r>
+        <w:rPr>
+          <w:rFonts w:hint="eastAsia"/>
+        </w:rPr>
+        <w:t>0,0</w:t>
+      </w:r>
+      <w:r>
+        <w:rPr>
+          <w:rFonts w:hint="eastAsia"/>
+        </w:rPr>
+        <w:t>为最上角）、大小（占的格子数</w:t>
+      </w:r>
+      <w:proofErr w:type="spellStart"/>
+      <w:r>
+        <w:rPr>
+          <w:rFonts w:hint="eastAsia"/>
+        </w:rPr>
+        <w:t>MxN</w:t>
+      </w:r>
+      <w:proofErr w:type="spellEnd"/>
+      <w:r>
+        <w:rPr>
+          <w:rFonts w:hint="eastAsia"/>
+        </w:rPr>
+        <w:t>）</w:t>
       </w:r>
     </w:p>
     <w:p>
@@ -1832,7 +1864,7 @@
 </file>
 
 <file path=customXml/itemProps1.xml><?xml version="1.0" encoding="utf-8"?>
-<ds:datastoreItem xmlns:ds="http://schemas.openxmlformats.org/officeDocument/2006/customXml" ds:itemID="{1D06BDF3-D7FD-46CB-8E1A-2BDDA8CD2044}">
+<ds:datastoreItem xmlns:ds="http://schemas.openxmlformats.org/officeDocument/2006/customXml" ds:itemID="{1F67E701-33A0-418D-AA75-A91B0E289933}">
   <ds:schemaRefs>
     <ds:schemaRef ds:uri="http://schemas.openxmlformats.org/officeDocument/2006/bibliography"/>
   </ds:schemaRefs>

</xml_diff>